<commit_message>
Added guidance on APIs, Docs, Datasets, UX BREAD
</commit_message>
<xml_diff>
--- a/ICT Project Guidance - Definition - Glossary - ICT Sector - Change Transition.docx
+++ b/ICT Project Guidance - Definition - Glossary - ICT Sector - Change Transition.docx
@@ -90,26 +90,20 @@
         <w:pStyle w:val="Heading2"/>
       </w:pPr>
       <w:bookmarkStart w:id="0" w:name="_Toc146637998"/>
-      <w:bookmarkStart w:id="1" w:name="_Hlk150784954"/>
-      <w:bookmarkStart w:id="2" w:name="_Toc150844189"/>
+      <w:bookmarkStart w:id="1" w:name="_Toc150844189"/>
+      <w:bookmarkStart w:id="2" w:name="_Hlk150784954"/>
       <w:r>
         <w:t>Description</w:t>
       </w:r>
       <w:bookmarkEnd w:id="0"/>
-      <w:bookmarkEnd w:id="2"/>
+      <w:bookmarkEnd w:id="1"/>
     </w:p>
     <w:p>
       <w:pPr>
         <w:pStyle w:val="BodyText"/>
       </w:pPr>
       <w:r>
-        <w:t xml:space="preserve">A Glossary of common ICT Terms related to </w:t>
-      </w:r>
-      <w:r>
-        <w:t xml:space="preserve">Change &amp; Transition Management, </w:t>
-      </w:r>
-      <w:r>
-        <w:t>to establish a common understanding, while reducing duplication of effort in downstream documents.</w:t>
+        <w:t>A Glossary of common ICT Terms related to Change &amp; Transition Management, to establish a common understanding, while reducing duplication of effort in downstream documents.</w:t>
       </w:r>
     </w:p>
     <w:p>
@@ -127,16 +121,10 @@
         <w:pStyle w:val="BodyText"/>
       </w:pPr>
       <w:r>
-        <w:t xml:space="preserve">Included are the meanings of acronyms and industry terms used </w:t>
-      </w:r>
-      <w:r>
-        <w:t>to manage change and transition</w:t>
-      </w:r>
-      <w:r>
-        <w:t>.</w:t>
+        <w:t>Included are the meanings of acronyms and industry terms used to manage change and transition.</w:t>
       </w:r>
     </w:p>
-    <w:bookmarkEnd w:id="1"/>
+    <w:bookmarkEnd w:id="2"/>
     <w:p>
       <w:pPr>
         <w:pStyle w:val="BodyText"/>
@@ -1853,6 +1841,70 @@
         </w:rPr>
         <w:t xml:space="preserve">Note: Information about the Service commonly will include Purpose, Objectives, Background, Terms &amp; Conditions, Use Cases, Usage Examples, Scope, Scheduling, Applicability (e.g.: phased roll outs), a FAQ, direct Contact information to a Business Support Specialist group, or General Support that can direct inquiries to them. </w:t>
       </w:r>
+    </w:p>
+    <w:p>
+      <w:pPr>
+        <w:pStyle w:val="Heading4"/>
+        <w:rPr>
+          <w:vanish/>
+          <w:specVanish/>
+        </w:rPr>
+      </w:pPr>
+      <w:r>
+        <w:t>Offboarding</w:t>
+      </w:r>
+    </w:p>
+    <w:p>
+      <w:r>
+        <w:t xml:space="preserve"> </w:t>
+      </w:r>
+      <w:r>
+        <w:t xml:space="preserve">: </w:t>
+      </w:r>
+      <w:r>
+        <w:t>a</w:t>
+      </w:r>
+      <w:r>
+        <w:t xml:space="preserve"> process which completes the life cycle of permanent or non-permanent staff and disables agreements and permission access to Organisation systems and </w:t>
+      </w:r>
+      <w:proofErr w:type="gramStart"/>
+      <w:r>
+        <w:t>processes</w:t>
+      </w:r>
+      <w:proofErr w:type="gramEnd"/>
+    </w:p>
+    <w:p>
+      <w:pPr>
+        <w:pStyle w:val="Heading4"/>
+        <w:rPr>
+          <w:vanish/>
+          <w:specVanish/>
+        </w:rPr>
+      </w:pPr>
+      <w:proofErr w:type="spellStart"/>
+      <w:r>
+        <w:t>OnBoarding</w:t>
+      </w:r>
+      <w:proofErr w:type="spellEnd"/>
+    </w:p>
+    <w:p>
+      <w:r>
+        <w:t xml:space="preserve"> </w:t>
+      </w:r>
+      <w:r>
+        <w:t xml:space="preserve">: </w:t>
+      </w:r>
+      <w:r>
+        <w:t>a</w:t>
+      </w:r>
+      <w:r>
+        <w:t xml:space="preserve"> process to register permanent and non-permanent staff detailing reasons for procurement and permissions for access to Organisation systems and </w:t>
+      </w:r>
+      <w:proofErr w:type="gramStart"/>
+      <w:r>
+        <w:t>processes</w:t>
+      </w:r>
+      <w:proofErr w:type="gramEnd"/>
     </w:p>
     <w:p>
       <w:pPr>
@@ -4527,6 +4579,126 @@
     </w:lvl>
   </w:abstractNum>
   <w:abstractNum w:abstractNumId="12" w15:restartNumberingAfterBreak="0">
+    <w:nsid w:val="400D6BBB"/>
+    <w:multiLevelType w:val="multilevel"/>
+    <w:tmpl w:val="74E0486A"/>
+    <w:styleLink w:val="Bullets"/>
+    <w:lvl w:ilvl="0">
+      <w:start w:val="1"/>
+      <w:numFmt w:val="bullet"/>
+      <w:lvlText w:val=""/>
+      <w:lvlJc w:val="left"/>
+      <w:pPr>
+        <w:ind w:left="340" w:hanging="340"/>
+      </w:pPr>
+      <w:rPr>
+        <w:rFonts w:ascii="Symbol" w:hAnsi="Symbol" w:hint="default"/>
+        <w:b w:val="0"/>
+        <w:i w:val="0"/>
+        <w:sz w:val="20"/>
+      </w:rPr>
+    </w:lvl>
+    <w:lvl w:ilvl="1">
+      <w:start w:val="1"/>
+      <w:numFmt w:val="bullet"/>
+      <w:lvlText w:val=""/>
+      <w:lvlJc w:val="left"/>
+      <w:pPr>
+        <w:ind w:left="680" w:hanging="340"/>
+      </w:pPr>
+      <w:rPr>
+        <w:rFonts w:ascii="Symbol" w:hAnsi="Symbol" w:hint="default"/>
+      </w:rPr>
+    </w:lvl>
+    <w:lvl w:ilvl="2">
+      <w:start w:val="1"/>
+      <w:numFmt w:val="bullet"/>
+      <w:lvlText w:val=""/>
+      <w:lvlJc w:val="left"/>
+      <w:pPr>
+        <w:ind w:left="1020" w:hanging="340"/>
+      </w:pPr>
+      <w:rPr>
+        <w:rFonts w:ascii="Symbol" w:hAnsi="Symbol" w:hint="default"/>
+      </w:rPr>
+    </w:lvl>
+    <w:lvl w:ilvl="3">
+      <w:start w:val="1"/>
+      <w:numFmt w:val="bullet"/>
+      <w:lvlText w:val=""/>
+      <w:lvlJc w:val="left"/>
+      <w:pPr>
+        <w:ind w:left="1361" w:hanging="341"/>
+      </w:pPr>
+      <w:rPr>
+        <w:rFonts w:ascii="Symbol" w:hAnsi="Symbol" w:hint="default"/>
+        <w:b w:val="0"/>
+        <w:i w:val="0"/>
+        <w:sz w:val="20"/>
+      </w:rPr>
+    </w:lvl>
+    <w:lvl w:ilvl="4">
+      <w:start w:val="1"/>
+      <w:numFmt w:val="bullet"/>
+      <w:lvlText w:val=""/>
+      <w:lvlJc w:val="left"/>
+      <w:pPr>
+        <w:ind w:left="1700" w:hanging="340"/>
+      </w:pPr>
+      <w:rPr>
+        <w:rFonts w:ascii="Symbol" w:hAnsi="Symbol" w:hint="default"/>
+      </w:rPr>
+    </w:lvl>
+    <w:lvl w:ilvl="5">
+      <w:start w:val="1"/>
+      <w:numFmt w:val="bullet"/>
+      <w:lvlText w:val=""/>
+      <w:lvlJc w:val="left"/>
+      <w:pPr>
+        <w:ind w:left="2040" w:hanging="340"/>
+      </w:pPr>
+      <w:rPr>
+        <w:rFonts w:ascii="Symbol" w:hAnsi="Symbol" w:hint="default"/>
+      </w:rPr>
+    </w:lvl>
+    <w:lvl w:ilvl="6">
+      <w:start w:val="1"/>
+      <w:numFmt w:val="bullet"/>
+      <w:lvlText w:val=""/>
+      <w:lvlJc w:val="left"/>
+      <w:pPr>
+        <w:ind w:left="2380" w:hanging="340"/>
+      </w:pPr>
+      <w:rPr>
+        <w:rFonts w:ascii="Symbol" w:hAnsi="Symbol" w:hint="default"/>
+      </w:rPr>
+    </w:lvl>
+    <w:lvl w:ilvl="7">
+      <w:start w:val="1"/>
+      <w:numFmt w:val="bullet"/>
+      <w:lvlText w:val="o"/>
+      <w:lvlJc w:val="left"/>
+      <w:pPr>
+        <w:ind w:left="2720" w:hanging="340"/>
+      </w:pPr>
+      <w:rPr>
+        <w:rFonts w:ascii="Courier New" w:hAnsi="Courier New" w:cs="Courier New" w:hint="default"/>
+      </w:rPr>
+    </w:lvl>
+    <w:lvl w:ilvl="8">
+      <w:start w:val="1"/>
+      <w:numFmt w:val="bullet"/>
+      <w:lvlText w:val=""/>
+      <w:lvlJc w:val="left"/>
+      <w:pPr>
+        <w:ind w:left="3060" w:hanging="340"/>
+      </w:pPr>
+      <w:rPr>
+        <w:rFonts w:ascii="Wingdings" w:hAnsi="Wingdings" w:hint="default"/>
+      </w:rPr>
+    </w:lvl>
+  </w:abstractNum>
+  <w:abstractNum w:abstractNumId="13" w15:restartNumberingAfterBreak="0">
     <w:nsid w:val="499655C3"/>
     <w:multiLevelType w:val="multilevel"/>
     <w:tmpl w:val="B69CF1CC"/>
@@ -4638,7 +4810,7 @@
       </w:rPr>
     </w:lvl>
   </w:abstractNum>
-  <w:abstractNum w:abstractNumId="13" w15:restartNumberingAfterBreak="0">
+  <w:abstractNum w:abstractNumId="14" w15:restartNumberingAfterBreak="0">
     <w:nsid w:val="49B607BC"/>
     <w:multiLevelType w:val="multilevel"/>
     <w:tmpl w:val="64F0A44A"/>
@@ -4753,7 +4925,7 @@
       </w:rPr>
     </w:lvl>
   </w:abstractNum>
-  <w:abstractNum w:abstractNumId="14" w15:restartNumberingAfterBreak="0">
+  <w:abstractNum w:abstractNumId="15" w15:restartNumberingAfterBreak="0">
     <w:nsid w:val="54CC69E7"/>
     <w:multiLevelType w:val="hybridMultilevel"/>
     <w:tmpl w:val="3FBC6912"/>
@@ -4866,7 +5038,7 @@
       </w:rPr>
     </w:lvl>
   </w:abstractNum>
-  <w:abstractNum w:abstractNumId="15" w15:restartNumberingAfterBreak="0">
+  <w:abstractNum w:abstractNumId="16" w15:restartNumberingAfterBreak="0">
     <w:nsid w:val="66533952"/>
     <w:multiLevelType w:val="hybridMultilevel"/>
     <w:tmpl w:val="90E2A7EA"/>
@@ -4979,7 +5151,7 @@
       </w:rPr>
     </w:lvl>
   </w:abstractNum>
-  <w:abstractNum w:abstractNumId="16" w15:restartNumberingAfterBreak="0">
+  <w:abstractNum w:abstractNumId="17" w15:restartNumberingAfterBreak="0">
     <w:nsid w:val="6F8D4422"/>
     <w:multiLevelType w:val="multilevel"/>
     <w:tmpl w:val="18E8BE10"/>
@@ -5092,7 +5264,7 @@
       </w:pPr>
     </w:lvl>
   </w:abstractNum>
-  <w:abstractNum w:abstractNumId="17" w15:restartNumberingAfterBreak="0">
+  <w:abstractNum w:abstractNumId="18" w15:restartNumberingAfterBreak="0">
     <w:nsid w:val="71A17A34"/>
     <w:multiLevelType w:val="multilevel"/>
     <w:tmpl w:val="38347D7A"/>
@@ -5217,7 +5389,7 @@
       </w:rPr>
     </w:lvl>
   </w:abstractNum>
-  <w:abstractNum w:abstractNumId="18" w15:restartNumberingAfterBreak="0">
+  <w:abstractNum w:abstractNumId="19" w15:restartNumberingAfterBreak="0">
     <w:nsid w:val="723B04CF"/>
     <w:multiLevelType w:val="hybridMultilevel"/>
     <w:tmpl w:val="320095C8"/>
@@ -5330,7 +5502,7 @@
       </w:rPr>
     </w:lvl>
   </w:abstractNum>
-  <w:abstractNum w:abstractNumId="19" w15:restartNumberingAfterBreak="0">
+  <w:abstractNum w:abstractNumId="20" w15:restartNumberingAfterBreak="0">
     <w:nsid w:val="74E24B81"/>
     <w:multiLevelType w:val="hybridMultilevel"/>
     <w:tmpl w:val="9CD660AA"/>
@@ -5443,7 +5615,7 @@
       </w:rPr>
     </w:lvl>
   </w:abstractNum>
-  <w:abstractNum w:abstractNumId="20" w15:restartNumberingAfterBreak="0">
+  <w:abstractNum w:abstractNumId="21" w15:restartNumberingAfterBreak="0">
     <w:nsid w:val="7F664CA7"/>
     <w:multiLevelType w:val="hybridMultilevel"/>
     <w:tmpl w:val="88828D2C"/>
@@ -5555,7 +5727,7 @@
       </w:rPr>
     </w:lvl>
   </w:abstractNum>
-  <w:abstractNum w:abstractNumId="21" w15:restartNumberingAfterBreak="0">
+  <w:abstractNum w:abstractNumId="22" w15:restartNumberingAfterBreak="0">
     <w:nsid w:val="7FBC23B4"/>
     <w:multiLevelType w:val="hybridMultilevel"/>
     <w:tmpl w:val="05F02C28"/>
@@ -5644,7 +5816,7 @@
     </w:lvl>
   </w:abstractNum>
   <w:num w:numId="1" w16cid:durableId="904989900">
-    <w:abstractNumId w:val="13"/>
+    <w:abstractNumId w:val="14"/>
   </w:num>
   <w:num w:numId="2" w16cid:durableId="249000370">
     <w:abstractNumId w:val="3"/>
@@ -5653,7 +5825,7 @@
     <w:abstractNumId w:val="1"/>
   </w:num>
   <w:num w:numId="4" w16cid:durableId="1545603358">
-    <w:abstractNumId w:val="13"/>
+    <w:abstractNumId w:val="14"/>
     <w:lvlOverride w:ilvl="0">
       <w:startOverride w:val="1"/>
     </w:lvlOverride>
@@ -5689,7 +5861,7 @@
     <w:abstractNumId w:val="0"/>
   </w:num>
   <w:num w:numId="7" w16cid:durableId="157700034">
-    <w:abstractNumId w:val="21"/>
+    <w:abstractNumId w:val="22"/>
   </w:num>
   <w:num w:numId="8" w16cid:durableId="1687560567">
     <w:abstractNumId w:val="9"/>
@@ -5900,13 +6072,13 @@
     <w:abstractNumId w:val="11"/>
   </w:num>
   <w:num w:numId="35" w16cid:durableId="1669823967">
-    <w:abstractNumId w:val="17"/>
+    <w:abstractNumId w:val="18"/>
   </w:num>
   <w:num w:numId="36" w16cid:durableId="525679129">
     <w:abstractNumId w:val="7"/>
   </w:num>
   <w:num w:numId="37" w16cid:durableId="366027252">
-    <w:abstractNumId w:val="16"/>
+    <w:abstractNumId w:val="17"/>
   </w:num>
   <w:num w:numId="38" w16cid:durableId="1160848407">
     <w:abstractNumId w:val="8"/>
@@ -5918,27 +6090,30 @@
     <w:abstractNumId w:val="5"/>
   </w:num>
   <w:num w:numId="41" w16cid:durableId="446433922">
-    <w:abstractNumId w:val="20"/>
+    <w:abstractNumId w:val="21"/>
   </w:num>
   <w:num w:numId="42" w16cid:durableId="1233586731">
-    <w:abstractNumId w:val="15"/>
+    <w:abstractNumId w:val="16"/>
   </w:num>
   <w:num w:numId="43" w16cid:durableId="1024092651">
     <w:abstractNumId w:val="4"/>
   </w:num>
   <w:num w:numId="44" w16cid:durableId="697050055">
-    <w:abstractNumId w:val="14"/>
+    <w:abstractNumId w:val="15"/>
   </w:num>
   <w:num w:numId="45" w16cid:durableId="1367364121">
-    <w:abstractNumId w:val="18"/>
+    <w:abstractNumId w:val="19"/>
   </w:num>
   <w:num w:numId="46" w16cid:durableId="1244954324">
-    <w:abstractNumId w:val="19"/>
+    <w:abstractNumId w:val="20"/>
   </w:num>
   <w:num w:numId="47" w16cid:durableId="1583369947">
     <w:abstractNumId w:val="6"/>
   </w:num>
   <w:num w:numId="48" w16cid:durableId="1633170472">
+    <w:abstractNumId w:val="13"/>
+  </w:num>
+  <w:num w:numId="49" w16cid:durableId="1834760412">
     <w:abstractNumId w:val="12"/>
   </w:num>
 </w:numbering>
@@ -6015,9 +6190,10 @@
     <w:lsdException w:name="List 3" w:semiHidden="1" w:unhideWhenUsed="1"/>
     <w:lsdException w:name="List 4" w:semiHidden="1" w:unhideWhenUsed="1"/>
     <w:lsdException w:name="List 5" w:semiHidden="1" w:unhideWhenUsed="1"/>
-    <w:lsdException w:name="List Bullet 3" w:semiHidden="1" w:unhideWhenUsed="1"/>
-    <w:lsdException w:name="List Bullet 4" w:semiHidden="1" w:unhideWhenUsed="1"/>
-    <w:lsdException w:name="List Bullet 5" w:semiHidden="1" w:unhideWhenUsed="1"/>
+    <w:lsdException w:name="List Bullet 2" w:uiPriority="14"/>
+    <w:lsdException w:name="List Bullet 3" w:semiHidden="1" w:uiPriority="14" w:unhideWhenUsed="1"/>
+    <w:lsdException w:name="List Bullet 4" w:semiHidden="1" w:uiPriority="14" w:unhideWhenUsed="1"/>
+    <w:lsdException w:name="List Bullet 5" w:semiHidden="1" w:uiPriority="7" w:unhideWhenUsed="1"/>
     <w:lsdException w:name="List Number 3" w:semiHidden="1" w:unhideWhenUsed="1"/>
     <w:lsdException w:name="List Number 4" w:semiHidden="1" w:unhideWhenUsed="1"/>
     <w:lsdException w:name="List Number 5" w:semiHidden="1" w:unhideWhenUsed="1"/>
@@ -6731,7 +6907,7 @@
   <w:style w:type="paragraph" w:styleId="ListBullet2">
     <w:name w:val="List Bullet 2"/>
     <w:basedOn w:val="ListBullet"/>
-    <w:uiPriority w:val="99"/>
+    <w:uiPriority w:val="14"/>
     <w:rsid w:val="00873F86"/>
     <w:pPr>
       <w:numPr>
@@ -7941,6 +8117,60 @@
       <w:szCs w:val="22"/>
       <w:lang w:eastAsia="en-NZ"/>
     </w:rPr>
+  </w:style>
+  <w:style w:type="numbering" w:customStyle="1" w:styleId="Bullets">
+    <w:name w:val="Bullets"/>
+    <w:basedOn w:val="NoList"/>
+    <w:uiPriority w:val="99"/>
+    <w:rsid w:val="006F65BC"/>
+    <w:pPr>
+      <w:numPr>
+        <w:numId w:val="49"/>
+      </w:numPr>
+    </w:pPr>
+  </w:style>
+  <w:style w:type="paragraph" w:styleId="ListBullet3">
+    <w:name w:val="List Bullet 3"/>
+    <w:basedOn w:val="ListBullet2"/>
+    <w:uiPriority w:val="14"/>
+    <w:rsid w:val="006F65BC"/>
+    <w:pPr>
+      <w:numPr>
+        <w:ilvl w:val="0"/>
+        <w:numId w:val="0"/>
+      </w:numPr>
+      <w:tabs>
+        <w:tab w:val="left" w:pos="1276"/>
+      </w:tabs>
+      <w:spacing w:before="120" w:after="120" w:line="240" w:lineRule="auto"/>
+      <w:ind w:left="1020" w:hanging="340"/>
+    </w:pPr>
+    <w:rPr>
+      <w:rFonts w:eastAsia="Times New Roman"/>
+      <w:sz w:val="20"/>
+      <w:lang w:eastAsia="en-GB"/>
+    </w:rPr>
+  </w:style>
+  <w:style w:type="paragraph" w:styleId="ListBullet4">
+    <w:name w:val="List Bullet 4"/>
+    <w:basedOn w:val="ListBullet3"/>
+    <w:uiPriority w:val="14"/>
+    <w:unhideWhenUsed/>
+    <w:rsid w:val="006F65BC"/>
+    <w:pPr>
+      <w:ind w:left="1361" w:hanging="341"/>
+      <w:contextualSpacing/>
+    </w:pPr>
+  </w:style>
+  <w:style w:type="paragraph" w:styleId="ListBullet5">
+    <w:name w:val="List Bullet 5"/>
+    <w:basedOn w:val="ListBullet4"/>
+    <w:uiPriority w:val="7"/>
+    <w:unhideWhenUsed/>
+    <w:rsid w:val="006F65BC"/>
+    <w:pPr>
+      <w:ind w:left="1700" w:hanging="340"/>
+    </w:pPr>
   </w:style>
 </w:styles>
 </file>
@@ -8241,12 +8471,7 @@
 </file>
 
 <file path=customXml/item1.xml><?xml version="1.0" encoding="utf-8"?>
-<?mso-contentType ?>
-<FormTemplates xmlns="http://schemas.microsoft.com/sharepoint/v3/contenttype/forms">
-  <Display>DocumentLibraryForm</Display>
-  <Edit>DocumentLibraryForm</Edit>
-  <New>DocumentLibraryForm</New>
-</FormTemplates>
+<b:Sources xmlns:b="http://schemas.openxmlformats.org/officeDocument/2006/bibliography" xmlns="http://schemas.openxmlformats.org/officeDocument/2006/bibliography" SelectedStyle="\APASixthEditionOfficeOnline.xsl" StyleName="APA" Version="6"/>
 </file>
 
 <file path=customXml/item2.xml><?xml version="1.0" encoding="utf-8"?>
@@ -8548,10 +8773,36 @@
 </file>
 
 <file path=customXml/item3.xml><?xml version="1.0" encoding="utf-8"?>
-<b:Sources xmlns:b="http://schemas.openxmlformats.org/officeDocument/2006/bibliography" xmlns="http://schemas.openxmlformats.org/officeDocument/2006/bibliography" SelectedStyle="\APASixthEditionOfficeOnline.xsl" StyleName="APA" Version="6"/>
+<?mso-contentType ?>
+<FormTemplates xmlns="http://schemas.microsoft.com/sharepoint/v3/contenttype/forms">
+  <Display>DocumentLibraryForm</Display>
+  <Edit>DocumentLibraryForm</Edit>
+  <New>DocumentLibraryForm</New>
+</FormTemplates>
 </file>
 
 <file path=customXml/item4.xml><?xml version="1.0" encoding="utf-8"?>
+<p:properties xmlns:p="http://schemas.microsoft.com/office/2006/metadata/properties" xmlns:xsi="http://www.w3.org/2001/XMLSchema-instance" xmlns:pc="http://schemas.microsoft.com/office/infopath/2007/PartnerControls">
+  <documentManagement>
+    <_ip_UnifiedCompliancePolicyProperties xmlns="http://schemas.microsoft.com/sharepoint/v3" xsi:nil="true"/>
+    <_ip_UnifiedCompliancePolicyUIAction xmlns="http://schemas.microsoft.com/sharepoint/v3" xsi:nil="true"/>
+    <lcf76f155ced4ddcb4097134ff3c332f xmlns="139127ee-9518-45d9-9514-77dc8f273ced">
+      <Terms xmlns="http://schemas.microsoft.com/office/infopath/2007/PartnerControls"/>
+    </lcf76f155ced4ddcb4097134ff3c332f>
+    <_x0020_ xmlns="139127ee-9518-45d9-9514-77dc8f273ced" xsi:nil="true"/>
+    <DateandTime xmlns="139127ee-9518-45d9-9514-77dc8f273ced" xsi:nil="true"/>
+    <Comment xmlns="139127ee-9518-45d9-9514-77dc8f273ced" xsi:nil="true"/>
+    <TaxCatchAll xmlns="d267a1a7-8edd-4111-a118-4a206d87cecc" xsi:nil="true"/>
+    <_dlc_DocId xmlns="e1b0dd96-a81d-477c-8ece-ee9c4f66c737">MOED-597021718-2941</_dlc_DocId>
+    <_dlc_DocIdUrl xmlns="e1b0dd96-a81d-477c-8ece-ee9c4f66c737">
+      <Url>https://educationgovtnz.sharepoint.com/sites/GRPMoEICTTPHMStrengtheningCyberSecurityandDigitalServicesinK/_layouts/15/DocIdRedir.aspx?ID=MOED-597021718-2941</Url>
+      <Description>MOED-597021718-2941</Description>
+    </_dlc_DocIdUrl>
+  </documentManagement>
+</p:properties>
+</file>
+
+<file path=customXml/item5.xml><?xml version="1.0" encoding="utf-8"?>
 <?mso-contentType ?>
 <spe:Receivers xmlns:spe="http://schemas.microsoft.com/sharepoint/events">
   <Receiver>
@@ -8601,31 +8852,10 @@
 </spe:Receivers>
 </file>
 
-<file path=customXml/item5.xml><?xml version="1.0" encoding="utf-8"?>
-<p:properties xmlns:p="http://schemas.microsoft.com/office/2006/metadata/properties" xmlns:xsi="http://www.w3.org/2001/XMLSchema-instance" xmlns:pc="http://schemas.microsoft.com/office/infopath/2007/PartnerControls">
-  <documentManagement>
-    <_ip_UnifiedCompliancePolicyProperties xmlns="http://schemas.microsoft.com/sharepoint/v3" xsi:nil="true"/>
-    <_ip_UnifiedCompliancePolicyUIAction xmlns="http://schemas.microsoft.com/sharepoint/v3" xsi:nil="true"/>
-    <lcf76f155ced4ddcb4097134ff3c332f xmlns="139127ee-9518-45d9-9514-77dc8f273ced">
-      <Terms xmlns="http://schemas.microsoft.com/office/infopath/2007/PartnerControls"/>
-    </lcf76f155ced4ddcb4097134ff3c332f>
-    <_x0020_ xmlns="139127ee-9518-45d9-9514-77dc8f273ced" xsi:nil="true"/>
-    <DateandTime xmlns="139127ee-9518-45d9-9514-77dc8f273ced" xsi:nil="true"/>
-    <Comment xmlns="139127ee-9518-45d9-9514-77dc8f273ced" xsi:nil="true"/>
-    <TaxCatchAll xmlns="d267a1a7-8edd-4111-a118-4a206d87cecc" xsi:nil="true"/>
-    <_dlc_DocId xmlns="e1b0dd96-a81d-477c-8ece-ee9c4f66c737">MOED-597021718-2941</_dlc_DocId>
-    <_dlc_DocIdUrl xmlns="e1b0dd96-a81d-477c-8ece-ee9c4f66c737">
-      <Url>https://educationgovtnz.sharepoint.com/sites/GRPMoEICTTPHMStrengtheningCyberSecurityandDigitalServicesinK/_layouts/15/DocIdRedir.aspx?ID=MOED-597021718-2941</Url>
-      <Description>MOED-597021718-2941</Description>
-    </_dlc_DocIdUrl>
-  </documentManagement>
-</p:properties>
-</file>
-
 <file path=customXml/itemProps1.xml><?xml version="1.0" encoding="utf-8"?>
-<ds:datastoreItem xmlns:ds="http://schemas.openxmlformats.org/officeDocument/2006/customXml" ds:itemID="{9834B279-DC96-488F-99E8-C29601DFA13D}">
+<ds:datastoreItem xmlns:ds="http://schemas.openxmlformats.org/officeDocument/2006/customXml" ds:itemID="{B5E2C1A7-32A2-494A-B871-83CBA7258EA8}">
   <ds:schemaRefs>
-    <ds:schemaRef ds:uri="http://schemas.microsoft.com/sharepoint/v3/contenttype/forms"/>
+    <ds:schemaRef ds:uri="http://schemas.openxmlformats.org/officeDocument/2006/bibliography"/>
   </ds:schemaRefs>
 </ds:datastoreItem>
 </file>
@@ -8652,22 +8882,14 @@
 </file>
 
 <file path=customXml/itemProps3.xml><?xml version="1.0" encoding="utf-8"?>
-<ds:datastoreItem xmlns:ds="http://schemas.openxmlformats.org/officeDocument/2006/customXml" ds:itemID="{B5E2C1A7-32A2-494A-B871-83CBA7258EA8}">
+<ds:datastoreItem xmlns:ds="http://schemas.openxmlformats.org/officeDocument/2006/customXml" ds:itemID="{9834B279-DC96-488F-99E8-C29601DFA13D}">
   <ds:schemaRefs>
-    <ds:schemaRef ds:uri="http://schemas.openxmlformats.org/officeDocument/2006/bibliography"/>
+    <ds:schemaRef ds:uri="http://schemas.microsoft.com/sharepoint/v3/contenttype/forms"/>
   </ds:schemaRefs>
 </ds:datastoreItem>
 </file>
 
 <file path=customXml/itemProps4.xml><?xml version="1.0" encoding="utf-8"?>
-<ds:datastoreItem xmlns:ds="http://schemas.openxmlformats.org/officeDocument/2006/customXml" ds:itemID="{2023D3F9-1C64-4968-82D7-149C6251DAD6}">
-  <ds:schemaRefs>
-    <ds:schemaRef ds:uri="http://schemas.microsoft.com/sharepoint/events"/>
-  </ds:schemaRefs>
-</ds:datastoreItem>
-</file>
-
-<file path=customXml/itemProps5.xml><?xml version="1.0" encoding="utf-8"?>
 <ds:datastoreItem xmlns:ds="http://schemas.openxmlformats.org/officeDocument/2006/customXml" ds:itemID="{6702286D-F273-4089-9CAA-235928BAA15D}">
   <ds:schemaRefs>
     <ds:schemaRef ds:uri="http://schemas.microsoft.com/office/2006/metadata/properties"/>
@@ -8678,4 +8900,12 @@
     <ds:schemaRef ds:uri="e1b0dd96-a81d-477c-8ece-ee9c4f66c737"/>
   </ds:schemaRefs>
 </ds:datastoreItem>
+</file>
+
+<file path=customXml/itemProps5.xml><?xml version="1.0" encoding="utf-8"?>
+<ds:datastoreItem xmlns:ds="http://schemas.openxmlformats.org/officeDocument/2006/customXml" ds:itemID="{2023D3F9-1C64-4968-82D7-149C6251DAD6}">
+  <ds:schemaRefs>
+    <ds:schemaRef ds:uri="http://schemas.microsoft.com/sharepoint/events"/>
+  </ds:schemaRefs>
+</ds:datastoreItem>
 </file>
</xml_diff>